<commit_message>
added function usage in GROUP BY clause
</commit_message>
<xml_diff>
--- a/lr-12/lr-12-report.docx
+++ b/lr-12/lr-12-report.docx
@@ -86,6 +86,7 @@
         </w:rPr>
         <w:t>.</w:t>
       </w:r>
+      <w:proofErr w:type="spellStart"/>
       <w:r>
         <w:rPr>
           <w:rFonts w:ascii="Times New Roman" w:hAnsi="Times New Roman" w:cs="Times New Roman"/>
@@ -96,6 +97,7 @@
         </w:rPr>
         <w:t>sql</w:t>
       </w:r>
+      <w:proofErr w:type="spellEnd"/>
       <w:r>
         <w:rPr>
           <w:rFonts w:ascii="Times New Roman" w:hAnsi="Times New Roman" w:cs="Times New Roman"/>
@@ -167,6 +169,7 @@
         </w:rPr>
         <w:t>.</w:t>
       </w:r>
+      <w:proofErr w:type="spellStart"/>
       <w:r>
         <w:rPr>
           <w:rFonts w:ascii="Times New Roman" w:hAnsi="Times New Roman" w:cs="Times New Roman"/>
@@ -177,6 +180,7 @@
         </w:rPr>
         <w:t>sql</w:t>
       </w:r>
+      <w:proofErr w:type="spellEnd"/>
       <w:r>
         <w:rPr>
           <w:rFonts w:ascii="Times New Roman" w:hAnsi="Times New Roman" w:cs="Times New Roman"/>
@@ -918,10 +922,213 @@
         <w:jc w:val="both"/>
         <w:rPr>
           <w:rFonts w:ascii="Times New Roman" w:hAnsi="Times New Roman" w:cs="Times New Roman"/>
+          <w:color w:val="538135" w:themeColor="accent6" w:themeShade="BF"/>
+          <w:sz w:val="28"/>
+          <w:szCs w:val="28"/>
+        </w:rPr>
+      </w:pPr>
+      <w:r>
+        <w:rPr>
+          <w:rFonts w:ascii="Times New Roman" w:hAnsi="Times New Roman" w:cs="Times New Roman"/>
+          <w:color w:val="538135" w:themeColor="accent6" w:themeShade="BF"/>
+          <w:sz w:val="28"/>
+          <w:szCs w:val="28"/>
+          <w:lang w:val="en-US"/>
+        </w:rPr>
+        <w:t>GROUP</w:t>
+      </w:r>
+      <w:r>
+        <w:rPr>
+          <w:rFonts w:ascii="Times New Roman" w:hAnsi="Times New Roman" w:cs="Times New Roman"/>
+          <w:color w:val="538135" w:themeColor="accent6" w:themeShade="BF"/>
+          <w:sz w:val="28"/>
+          <w:szCs w:val="28"/>
+        </w:rPr>
+        <w:t xml:space="preserve"> </w:t>
+      </w:r>
+      <w:r>
+        <w:rPr>
+          <w:rFonts w:ascii="Times New Roman" w:hAnsi="Times New Roman" w:cs="Times New Roman"/>
+          <w:color w:val="538135" w:themeColor="accent6" w:themeShade="BF"/>
+          <w:sz w:val="28"/>
+          <w:szCs w:val="28"/>
+          <w:lang w:val="en-US"/>
+        </w:rPr>
+        <w:t>BY</w:t>
+      </w:r>
+    </w:p>
+    <w:p>
+      <w:pPr>
+        <w:spacing w:after="0" w:line="360" w:lineRule="auto"/>
+        <w:ind w:firstLine="284"/>
+        <w:jc w:val="both"/>
+        <w:rPr>
+          <w:rFonts w:ascii="Times New Roman" w:hAnsi="Times New Roman" w:cs="Times New Roman"/>
+          <w:sz w:val="28"/>
+          <w:szCs w:val="28"/>
+        </w:rPr>
+      </w:pPr>
+      <w:r>
+        <w:rPr>
+          <w:noProof/>
+        </w:rPr>
+        <w:drawing>
+          <wp:inline distT="0" distB="0" distL="0" distR="0" wp14:anchorId="1D50BDA4" wp14:editId="3D87F7B2">
+            <wp:extent cx="2562225" cy="1228725"/>
+            <wp:effectExtent l="0" t="0" r="9525" b="9525"/>
+            <wp:docPr id="6" name="Picture 6"/>
+            <wp:cNvGraphicFramePr>
+              <a:graphicFrameLocks xmlns:a="http://schemas.openxmlformats.org/drawingml/2006/main" noChangeAspect="1"/>
+            </wp:cNvGraphicFramePr>
+            <a:graphic xmlns:a="http://schemas.openxmlformats.org/drawingml/2006/main">
+              <a:graphicData uri="http://schemas.openxmlformats.org/drawingml/2006/picture">
+                <pic:pic xmlns:pic="http://schemas.openxmlformats.org/drawingml/2006/picture">
+                  <pic:nvPicPr>
+                    <pic:cNvPr id="1" name=""/>
+                    <pic:cNvPicPr/>
+                  </pic:nvPicPr>
+                  <pic:blipFill>
+                    <a:blip r:embed="rId8"/>
+                    <a:stretch>
+                      <a:fillRect/>
+                    </a:stretch>
+                  </pic:blipFill>
+                  <pic:spPr>
+                    <a:xfrm>
+                      <a:off x="0" y="0"/>
+                      <a:ext cx="2562225" cy="1228725"/>
+                    </a:xfrm>
+                    <a:prstGeom prst="rect">
+                      <a:avLst/>
+                    </a:prstGeom>
+                  </pic:spPr>
+                </pic:pic>
+              </a:graphicData>
+            </a:graphic>
+          </wp:inline>
+        </w:drawing>
+      </w:r>
+    </w:p>
+    <w:p>
+      <w:pPr>
+        <w:spacing w:after="0" w:line="360" w:lineRule="auto"/>
+        <w:ind w:firstLine="284"/>
+        <w:jc w:val="both"/>
+        <w:rPr>
+          <w:rFonts w:ascii="Times New Roman" w:hAnsi="Times New Roman" w:cs="Times New Roman"/>
+          <w:sz w:val="28"/>
+          <w:szCs w:val="28"/>
+        </w:rPr>
+      </w:pPr>
+      <w:r>
+        <w:rPr>
+          <w:rFonts w:ascii="Times New Roman" w:hAnsi="Times New Roman" w:cs="Times New Roman"/>
+          <w:sz w:val="28"/>
+          <w:szCs w:val="28"/>
+          <w:lang w:val="uk-UA"/>
+        </w:rPr>
+        <w:t xml:space="preserve">Використати результат </w:t>
+      </w:r>
+      <w:r>
+        <w:rPr>
+          <w:rFonts w:ascii="Times New Roman" w:hAnsi="Times New Roman" w:cs="Times New Roman"/>
+          <w:sz w:val="28"/>
+          <w:szCs w:val="28"/>
+          <w:lang w:val="en-US"/>
+        </w:rPr>
+        <w:t>table</w:t>
+      </w:r>
+      <w:r>
+        <w:rPr>
+          <w:rFonts w:ascii="Times New Roman" w:hAnsi="Times New Roman" w:cs="Times New Roman"/>
+          <w:sz w:val="28"/>
+          <w:szCs w:val="28"/>
+        </w:rPr>
+        <w:t>-</w:t>
+      </w:r>
+      <w:r>
+        <w:rPr>
+          <w:rFonts w:ascii="Times New Roman" w:hAnsi="Times New Roman" w:cs="Times New Roman"/>
+          <w:sz w:val="28"/>
+          <w:szCs w:val="28"/>
+          <w:lang w:val="en-US"/>
+        </w:rPr>
+        <w:t>return</w:t>
+      </w:r>
+      <w:r>
+        <w:rPr>
+          <w:rFonts w:ascii="Times New Roman" w:hAnsi="Times New Roman" w:cs="Times New Roman"/>
+          <w:sz w:val="28"/>
+          <w:szCs w:val="28"/>
+        </w:rPr>
+        <w:t xml:space="preserve"> </w:t>
+      </w:r>
+      <w:r>
+        <w:rPr>
+          <w:rFonts w:ascii="Times New Roman" w:hAnsi="Times New Roman" w:cs="Times New Roman"/>
+          <w:sz w:val="28"/>
+          <w:szCs w:val="28"/>
+          <w:lang w:val="uk-UA"/>
+        </w:rPr>
+        <w:t xml:space="preserve">функції у вигляді вкладеного </w:t>
+      </w:r>
+      <w:proofErr w:type="spellStart"/>
+      <w:r>
+        <w:rPr>
+          <w:rFonts w:ascii="Times New Roman" w:hAnsi="Times New Roman" w:cs="Times New Roman"/>
+          <w:sz w:val="28"/>
+          <w:szCs w:val="28"/>
+          <w:lang w:val="uk-UA"/>
+        </w:rPr>
+        <w:t>підзапиту</w:t>
+      </w:r>
+      <w:proofErr w:type="spellEnd"/>
+      <w:r>
+        <w:rPr>
+          <w:rFonts w:ascii="Times New Roman" w:hAnsi="Times New Roman" w:cs="Times New Roman"/>
+          <w:sz w:val="28"/>
+          <w:szCs w:val="28"/>
+        </w:rPr>
+        <w:t xml:space="preserve"> </w:t>
+      </w:r>
+      <w:r>
+        <w:rPr>
+          <w:rFonts w:ascii="Times New Roman" w:hAnsi="Times New Roman" w:cs="Times New Roman"/>
+          <w:sz w:val="28"/>
+          <w:szCs w:val="28"/>
+          <w:lang w:val="uk-UA"/>
+        </w:rPr>
+        <w:t xml:space="preserve">та як частину оператора </w:t>
+      </w:r>
+      <w:r>
+        <w:rPr>
+          <w:rFonts w:ascii="Times New Roman" w:hAnsi="Times New Roman" w:cs="Times New Roman"/>
+          <w:sz w:val="28"/>
+          <w:szCs w:val="28"/>
+          <w:lang w:val="en-US"/>
+        </w:rPr>
+        <w:t>apply</w:t>
+      </w:r>
+      <w:r>
+        <w:rPr>
+          <w:rFonts w:ascii="Times New Roman" w:hAnsi="Times New Roman" w:cs="Times New Roman"/>
+          <w:sz w:val="28"/>
+          <w:szCs w:val="28"/>
+        </w:rPr>
+        <w:t>.</w:t>
+      </w:r>
+    </w:p>
+    <w:p>
+      <w:pPr>
+        <w:spacing w:after="0" w:line="360" w:lineRule="auto"/>
+        <w:ind w:firstLine="284"/>
+        <w:jc w:val="both"/>
+        <w:rPr>
+          <w:rFonts w:ascii="Times New Roman" w:hAnsi="Times New Roman" w:cs="Times New Roman"/>
           <w:color w:val="FF0000"/>
           <w:sz w:val="28"/>
           <w:szCs w:val="28"/>
-          <w:lang w:val="en-US"/>
+          <w:lang w:val="uk-UA"/>
         </w:rPr>
       </w:pPr>
       <w:r>
@@ -930,127 +1137,12 @@
           <w:color w:val="FF0000"/>
           <w:sz w:val="28"/>
           <w:szCs w:val="28"/>
-          <w:lang w:val="en-US"/>
-        </w:rPr>
-        <w:t>GROUP BY</w:t>
-      </w:r>
-    </w:p>
-    <w:p>
-      <w:pPr>
-        <w:spacing w:after="0" w:line="360" w:lineRule="auto"/>
-        <w:ind w:firstLine="284"/>
-        <w:jc w:val="both"/>
-        <w:rPr>
-          <w:rFonts w:ascii="Times New Roman" w:hAnsi="Times New Roman" w:cs="Times New Roman"/>
-          <w:sz w:val="28"/>
-          <w:szCs w:val="28"/>
-          <w:lang w:val="en-US"/>
-        </w:rPr>
-      </w:pPr>
-    </w:p>
-    <w:p>
-      <w:pPr>
-        <w:spacing w:after="0" w:line="360" w:lineRule="auto"/>
-        <w:ind w:firstLine="284"/>
-        <w:jc w:val="both"/>
-        <w:rPr>
-          <w:rFonts w:ascii="Times New Roman" w:hAnsi="Times New Roman" w:cs="Times New Roman"/>
-          <w:sz w:val="28"/>
-          <w:szCs w:val="28"/>
-        </w:rPr>
-      </w:pPr>
-      <w:r>
-        <w:rPr>
-          <w:rFonts w:ascii="Times New Roman" w:hAnsi="Times New Roman" w:cs="Times New Roman"/>
-          <w:sz w:val="28"/>
-          <w:szCs w:val="28"/>
-          <w:lang w:val="uk-UA"/>
-        </w:rPr>
-        <w:t xml:space="preserve">Використати результат </w:t>
-      </w:r>
-      <w:r>
-        <w:rPr>
-          <w:rFonts w:ascii="Times New Roman" w:hAnsi="Times New Roman" w:cs="Times New Roman"/>
-          <w:sz w:val="28"/>
-          <w:szCs w:val="28"/>
-          <w:lang w:val="en-US"/>
-        </w:rPr>
-        <w:t>table</w:t>
-      </w:r>
-      <w:r>
-        <w:rPr>
-          <w:rFonts w:ascii="Times New Roman" w:hAnsi="Times New Roman" w:cs="Times New Roman"/>
-          <w:sz w:val="28"/>
-          <w:szCs w:val="28"/>
-        </w:rPr>
-        <w:t>-</w:t>
-      </w:r>
-      <w:r>
-        <w:rPr>
-          <w:rFonts w:ascii="Times New Roman" w:hAnsi="Times New Roman" w:cs="Times New Roman"/>
-          <w:sz w:val="28"/>
-          <w:szCs w:val="28"/>
-          <w:lang w:val="en-US"/>
-        </w:rPr>
-        <w:t>return</w:t>
-      </w:r>
-      <w:r>
-        <w:rPr>
-          <w:rFonts w:ascii="Times New Roman" w:hAnsi="Times New Roman" w:cs="Times New Roman"/>
-          <w:sz w:val="28"/>
-          <w:szCs w:val="28"/>
-        </w:rPr>
-        <w:t xml:space="preserve"> </w:t>
-      </w:r>
-      <w:r>
-        <w:rPr>
-          <w:rFonts w:ascii="Times New Roman" w:hAnsi="Times New Roman" w:cs="Times New Roman"/>
-          <w:sz w:val="28"/>
-          <w:szCs w:val="28"/>
-          <w:lang w:val="uk-UA"/>
-        </w:rPr>
-        <w:t>функції у вигляді вкладеного підзапиту</w:t>
-      </w:r>
-      <w:r>
-        <w:rPr>
-          <w:rFonts w:ascii="Times New Roman" w:hAnsi="Times New Roman" w:cs="Times New Roman"/>
-          <w:sz w:val="28"/>
-          <w:szCs w:val="28"/>
-        </w:rPr>
-        <w:t xml:space="preserve"> </w:t>
-      </w:r>
-      <w:r>
-        <w:rPr>
-          <w:rFonts w:ascii="Times New Roman" w:hAnsi="Times New Roman" w:cs="Times New Roman"/>
-          <w:sz w:val="28"/>
-          <w:szCs w:val="28"/>
-          <w:lang w:val="uk-UA"/>
-        </w:rPr>
-        <w:t xml:space="preserve">та як частину оператора </w:t>
-      </w:r>
-      <w:r>
-        <w:rPr>
-          <w:rFonts w:ascii="Times New Roman" w:hAnsi="Times New Roman" w:cs="Times New Roman"/>
-          <w:sz w:val="28"/>
-          <w:szCs w:val="28"/>
-          <w:lang w:val="en-US"/>
-        </w:rPr>
-        <w:t>apply</w:t>
-      </w:r>
-      <w:r>
-        <w:rPr>
-          <w:rFonts w:ascii="Times New Roman" w:hAnsi="Times New Roman" w:cs="Times New Roman"/>
-          <w:sz w:val="28"/>
-          <w:szCs w:val="28"/>
-        </w:rPr>
-        <w:t>.</w:t>
-      </w:r>
-    </w:p>
-    <w:p>
-      <w:pPr>
-        <w:spacing w:after="0" w:line="360" w:lineRule="auto"/>
-        <w:ind w:firstLine="284"/>
-        <w:jc w:val="both"/>
+          <w:lang w:val="uk-UA"/>
+        </w:rPr>
+        <w:t xml:space="preserve">Як частина вкладеного </w:t>
+      </w:r>
+      <w:proofErr w:type="spellStart"/>
+      <w:r>
         <w:rPr>
           <w:rFonts w:ascii="Times New Roman" w:hAnsi="Times New Roman" w:cs="Times New Roman"/>
           <w:color w:val="FF0000"/>
@@ -1058,59 +1150,50 @@
           <w:szCs w:val="28"/>
           <w:lang w:val="uk-UA"/>
         </w:rPr>
-      </w:pPr>
-      <w:r>
+        <w:t>підзапиту</w:t>
+      </w:r>
+      <w:proofErr w:type="spellEnd"/>
+    </w:p>
+    <w:p>
+      <w:pPr>
+        <w:spacing w:after="0" w:line="360" w:lineRule="auto"/>
+        <w:ind w:firstLine="284"/>
+        <w:jc w:val="both"/>
+        <w:rPr>
+          <w:rFonts w:ascii="Times New Roman" w:hAnsi="Times New Roman" w:cs="Times New Roman"/>
+          <w:sz w:val="28"/>
+          <w:szCs w:val="28"/>
+        </w:rPr>
+      </w:pPr>
+    </w:p>
+    <w:p>
+      <w:pPr>
+        <w:spacing w:after="0" w:line="360" w:lineRule="auto"/>
+        <w:ind w:firstLine="284"/>
+        <w:jc w:val="both"/>
         <w:rPr>
           <w:rFonts w:ascii="Times New Roman" w:hAnsi="Times New Roman" w:cs="Times New Roman"/>
           <w:color w:val="FF0000"/>
           <w:sz w:val="28"/>
           <w:szCs w:val="28"/>
-          <w:lang w:val="uk-UA"/>
-        </w:rPr>
-        <w:t>Як частина вкладеного підзапиту</w:t>
-      </w:r>
-    </w:p>
-    <w:p>
-      <w:pPr>
-        <w:spacing w:after="0" w:line="360" w:lineRule="auto"/>
-        <w:ind w:firstLine="284"/>
-        <w:jc w:val="both"/>
-        <w:rPr>
-          <w:rFonts w:ascii="Times New Roman" w:hAnsi="Times New Roman" w:cs="Times New Roman"/>
-          <w:sz w:val="28"/>
-          <w:szCs w:val="28"/>
-        </w:rPr>
-      </w:pPr>
-    </w:p>
-    <w:p>
-      <w:pPr>
-        <w:spacing w:after="0" w:line="360" w:lineRule="auto"/>
-        <w:ind w:firstLine="284"/>
-        <w:jc w:val="both"/>
+        </w:rPr>
+      </w:pPr>
+      <w:r>
         <w:rPr>
           <w:rFonts w:ascii="Times New Roman" w:hAnsi="Times New Roman" w:cs="Times New Roman"/>
           <w:color w:val="FF0000"/>
           <w:sz w:val="28"/>
           <w:szCs w:val="28"/>
-          <w:lang w:val="en-US"/>
-        </w:rPr>
-      </w:pPr>
+          <w:lang w:val="uk-UA"/>
+        </w:rPr>
+        <w:t xml:space="preserve">Частина </w:t>
+      </w:r>
       <w:r>
         <w:rPr>
           <w:rFonts w:ascii="Times New Roman" w:hAnsi="Times New Roman" w:cs="Times New Roman"/>
           <w:color w:val="FF0000"/>
           <w:sz w:val="28"/>
           <w:szCs w:val="28"/>
-          <w:lang w:val="uk-UA"/>
-        </w:rPr>
-        <w:t xml:space="preserve">Частина </w:t>
-      </w:r>
-      <w:r>
-        <w:rPr>
-          <w:rFonts w:ascii="Times New Roman" w:hAnsi="Times New Roman" w:cs="Times New Roman"/>
-          <w:color w:val="FF0000"/>
-          <w:sz w:val="28"/>
-          <w:szCs w:val="28"/>
           <w:lang w:val="en-US"/>
         </w:rPr>
         <w:t>APPLY</w:t>
@@ -1125,7 +1208,6 @@
           <w:rFonts w:ascii="Times New Roman" w:hAnsi="Times New Roman" w:cs="Times New Roman"/>
           <w:sz w:val="28"/>
           <w:szCs w:val="28"/>
-          <w:lang w:val="en-US"/>
         </w:rPr>
       </w:pPr>
     </w:p>
@@ -1569,6 +1651,17 @@
     <w:semiHidden/>
     <w:unhideWhenUsed/>
   </w:style>
+  <w:style w:type="paragraph" w:styleId="ListParagraph">
+    <w:name w:val="List Paragraph"/>
+    <w:basedOn w:val="Normal"/>
+    <w:uiPriority w:val="34"/>
+    <w:qFormat/>
+    <w:rsid w:val="00E8551E"/>
+    <w:pPr>
+      <w:ind w:left="720"/>
+      <w:contextualSpacing/>
+    </w:pPr>
+  </w:style>
 </w:styles>
 </file>
 

</xml_diff>